<commit_message>
Thêm Release100520.rar Thêm kế hoạch Iteration 5
</commit_message>
<xml_diff>
--- a/5. Architecture and Design/Architecture/Kiến Trúc Hệ Thống.docx
+++ b/5. Architecture and Design/Architecture/Kiến Trúc Hệ Thống.docx
@@ -29,7 +29,13 @@
         <w:pStyle w:val="Heading1"/>
       </w:pPr>
       <w:r>
-        <w:t>Kiến Trúc Hệ Thông</w:t>
+        <w:t>Kiến Trúc Hệ</w:t>
+      </w:r>
+      <w:r>
+        <w:t xml:space="preserve"> Thố</w:t>
+      </w:r>
+      <w:r>
+        <w:t>ng</w:t>
       </w:r>
     </w:p>
     <w:p>
@@ -49,102 +55,8 @@
         </w:numPr>
       </w:pPr>
       <w:r>
-        <w:t xml:space="preserve"> Single-process desktop application (with plug-in extension modules) </w:t>
-      </w:r>
-    </w:p>
-    <w:p>
-      <w:pPr>
-        <w:pStyle w:val="Heading2"/>
-      </w:pPr>
-      <w:r>
         <w:rPr>
           <w:noProof/>
-          <w:lang w:eastAsia="en-US"/>
-        </w:rPr>
-        <w:pict>
-          <v:shapetype id="_x0000_t103" coordsize="21600,21600" o:spt="103" adj="12960,19440,7200" path="wr@22,0@21@3,,0@21@4@22@14@21@1@21@7@2@12l@2@13,0@8@2@11at@22,0@21@3@2@10@24@16@22@14@21@1@24@16,0@14xear@22@14@21@1@21@7@24@16nfe">
-            <v:stroke joinstyle="miter"/>
-            <v:formulas>
-              <v:f eqn="val #0"/>
-              <v:f eqn="val #1"/>
-              <v:f eqn="val #2"/>
-              <v:f eqn="sum #0 width #1"/>
-              <v:f eqn="prod @3 1 2"/>
-              <v:f eqn="sum #1 #1 width"/>
-              <v:f eqn="sum @5 #1 #0"/>
-              <v:f eqn="prod @6 1 2"/>
-              <v:f eqn="mid width #0"/>
-              <v:f eqn="ellipse #2 height @4"/>
-              <v:f eqn="sum @4 @9 0"/>
-              <v:f eqn="sum @10 #1 width"/>
-              <v:f eqn="sum @7 @9 0"/>
-              <v:f eqn="sum @11 width #0"/>
-              <v:f eqn="sum @5 0 #0"/>
-              <v:f eqn="prod @14 1 2"/>
-              <v:f eqn="mid @4 @7"/>
-              <v:f eqn="sum #0 #1 width"/>
-              <v:f eqn="prod @17 1 2"/>
-              <v:f eqn="sum @16 0 @18"/>
-              <v:f eqn="val width"/>
-              <v:f eqn="val height"/>
-              <v:f eqn="sum 0 0 height"/>
-              <v:f eqn="sum @16 0 @4"/>
-              <v:f eqn="ellipse @23 @4 height"/>
-              <v:f eqn="sum @8 128 0"/>
-              <v:f eqn="prod @5 1 2"/>
-              <v:f eqn="sum @5 0 128"/>
-              <v:f eqn="sum #0 @16 @11"/>
-              <v:f eqn="sum width 0 #0"/>
-              <v:f eqn="prod @29 1 2"/>
-              <v:f eqn="prod height height 1"/>
-              <v:f eqn="prod #2 #2 1"/>
-              <v:f eqn="sum @31 0 @32"/>
-              <v:f eqn="sqrt @33"/>
-              <v:f eqn="sum @34 height 0"/>
-              <v:f eqn="prod width height @35"/>
-              <v:f eqn="sum @36 64 0"/>
-              <v:f eqn="prod #0 1 2"/>
-              <v:f eqn="ellipse @30 @38 height"/>
-              <v:f eqn="sum @39 0 64"/>
-              <v:f eqn="prod @4 1 2"/>
-              <v:f eqn="sum #1 0 @41"/>
-              <v:f eqn="prod height 4390 32768"/>
-              <v:f eqn="prod height 28378 32768"/>
-            </v:formulas>
-            <v:path o:extrusionok="f" o:connecttype="custom" o:connectlocs="0,@15;@2,@11;0,@8;@2,@13;@21,@16" o:connectangles="180,180,180,90,0" textboxrect="@43,@41,@44,@42"/>
-            <v:handles>
-              <v:h position="topLeft,#0" yrange="@37,@27"/>
-              <v:h position="topLeft,#1" yrange="@25,@20"/>
-              <v:h position="#2,bottomRight" xrange="0,@40"/>
-            </v:handles>
-            <o:complex v:ext="view"/>
-          </v:shapetype>
-          <v:shape id="_x0000_s1100" type="#_x0000_t103" style="position:absolute;left:0;text-align:left;margin-left:438pt;margin-top:23.75pt;width:111pt;height:170.8pt;rotation:-1728981fd;z-index:251686912" o:regroupid="26" adj="18193,20422,7400">
-            <v:textbox style="mso-next-textbox:#_x0000_s1100">
-              <w:txbxContent>
-                <w:p>
-                  <w:pPr>
-                    <w:rPr>
-                      <w:rFonts w:ascii="Times New Roman" w:hAnsi="Times New Roman"/>
-                      <w:lang w:val="vi-VN"/>
-                    </w:rPr>
-                  </w:pPr>
-                  <w:r>
-                    <w:rPr>
-                      <w:rFonts w:ascii="Times New Roman" w:hAnsi="Times New Roman"/>
-                    </w:rPr>
-                    <w:t xml:space="preserve">Ngưởi dùng có thể tương tác trực tiếp với hệ thống xủ lý </w:t>
-                  </w:r>
-                </w:p>
-              </w:txbxContent>
-            </v:textbox>
-          </v:shape>
-        </w:pict>
-      </w:r>
-      <w:r>
-        <w:rPr>
-          <w:noProof/>
-          <w:lang w:eastAsia="en-US"/>
         </w:rPr>
         <w:pict>
           <v:shapetype id="_x0000_t52" coordsize="21600,21600" o:spt="52" adj="23400,24400,25200,21600,25200,4050,23400,4050" path="m@0@1l@2@3@4@5@6@7nfem@6,l@6,21600nfem,l21600,r,21600l,21600xe">
@@ -168,7 +80,7 @@
             </v:handles>
             <o:callout v:ext="edit" type="threeSegment" on="t" accentbar="t"/>
           </v:shapetype>
-          <v:shape id="_x0000_s1102" type="#_x0000_t52" style="position:absolute;left:0;text-align:left;margin-left:190.5pt;margin-top:18.95pt;width:1in;height:48pt;z-index:251676672" adj="12375,45563,23895,25043,23895">
+          <v:shape id="_x0000_s1102" type="#_x0000_t52" style="position:absolute;left:0;text-align:left;margin-left:189.75pt;margin-top:21.65pt;width:1in;height:48pt;z-index:251676672" adj="19800,49950,23895,27270,23895">
             <v:textbox style="mso-next-textbox:#_x0000_s1102">
               <w:txbxContent>
                 <w:p>
@@ -181,7 +93,7 @@
                     <w:rPr>
                       <w:rFonts w:ascii="Times New Roman" w:hAnsi="Times New Roman"/>
                     </w:rPr>
-                    <w:t>Màn hình đăng nhập hệ thống</w:t>
+                    <w:t>Màn hình chính</w:t>
                   </w:r>
                 </w:p>
               </w:txbxContent>
@@ -193,7 +105,47 @@
       <w:r>
         <w:rPr>
           <w:noProof/>
-          <w:lang w:eastAsia="en-US"/>
+        </w:rPr>
+        <w:pict>
+          <v:shapetype id="_x0000_t96" coordsize="21600,21600" o:spt="96" adj="17520" path="m10800,qx,10800,10800,21600,21600,10800,10800,xem7340,6445qx6215,7570,7340,8695,8465,7570,7340,6445xnfem14260,6445qx13135,7570,14260,8695,15385,7570,14260,6445xnfem4960@0c8853@3,12747@3,16640@0nfe">
+            <v:formulas>
+              <v:f eqn="sum 33030 0 #0"/>
+              <v:f eqn="prod #0 4 3"/>
+              <v:f eqn="prod @0 1 3"/>
+              <v:f eqn="sum @1 0 @2"/>
+            </v:formulas>
+            <v:path o:extrusionok="f" gradientshapeok="t" o:connecttype="custom" o:connectlocs="10800,0;3163,3163;0,10800;3163,18437;10800,21600;18437,18437;21600,10800;18437,3163" textboxrect="3163,3163,18437,18437"/>
+            <v:handles>
+              <v:h position="center,#0" yrange="15510,17520"/>
+            </v:handles>
+            <o:complex v:ext="view"/>
+          </v:shapetype>
+          <v:shape id="_x0000_s1047" type="#_x0000_t96" style="position:absolute;left:0;text-align:left;margin-left:304.5pt;margin-top:25.4pt;width:104.25pt;height:56.25pt;z-index:251687936" o:regroupid="27"/>
+        </w:pict>
+      </w:r>
+      <w:r>
+        <w:t xml:space="preserve"> Single-process desktop application (with plug-in extension modules) </w:t>
+      </w:r>
+    </w:p>
+    <w:p>
+      <w:pPr>
+        <w:pStyle w:val="Heading2"/>
+      </w:pPr>
+      <w:r>
+        <w:t>Mô hình tổng quan</w:t>
+      </w:r>
+    </w:p>
+    <w:p>
+      <w:pPr>
+        <w:ind w:left="270"/>
+        <w:jc w:val="center"/>
+        <w:rPr>
+          <w:lang w:eastAsia="ko-KR"/>
+        </w:rPr>
+      </w:pPr>
+      <w:r>
+        <w:rPr>
+          <w:noProof/>
         </w:rPr>
         <w:pict>
           <v:shapetype id="_x0000_t49" coordsize="21600,21600" o:spt="49" adj="23400,24400,25200,21600,25200,4050,23400,4050" path="m@0@1l@2@3@4@5@6@7nfem,l21600,r,21600l,21600xe">
@@ -217,7 +169,7 @@
             </v:handles>
             <o:callout v:ext="edit" type="threeSegment" on="t"/>
           </v:shapetype>
-          <v:shape id="_x0000_s1104" type="#_x0000_t49" style="position:absolute;left:0;text-align:left;margin-left:42pt;margin-top:23.75pt;width:1in;height:40.5pt;z-index:251677696" adj="69075,52400,71070,28880,71070,4800,,4800">
+          <v:shape id="_x0000_s1104" type="#_x0000_t49" style="position:absolute;left:0;text-align:left;margin-left:11.25pt;margin-top:1.1pt;width:1in;height:40.5pt;z-index:251677696" adj="66375,43600,67245,24427,67245,4800,,4800">
             <v:textbox style="mso-next-textbox:#_x0000_s1104">
               <w:txbxContent>
                 <w:p>
@@ -239,9 +191,6 @@
           </v:shape>
         </w:pict>
       </w:r>
-      <w:r>
-        <w:t>Mô hình tổng quan</w:t>
-      </w:r>
     </w:p>
     <w:p>
       <w:pPr>
@@ -256,31 +205,31 @@
           <w:noProof/>
         </w:rPr>
         <w:pict>
-          <v:shapetype id="_x0000_t96" coordsize="21600,21600" o:spt="96" adj="17520" path="m10800,qx,10800,10800,21600,21600,10800,10800,xem7340,6445qx6215,7570,7340,8695,8465,7570,7340,6445xnfem14260,6445qx13135,7570,14260,8695,15385,7570,14260,6445xnfem4960@0c8853@3,12747@3,16640@0nfe">
+          <v:shapetype id="_x0000_t70" coordsize="21600,21600" o:spt="70" adj="5400,4320" path="m10800,l21600@0@3@0@3@2,21600@2,10800,21600,0@2@1@2@1@0,0@0xe">
+            <v:stroke joinstyle="miter"/>
             <v:formulas>
-              <v:f eqn="sum 33030 0 #0"/>
-              <v:f eqn="prod #0 4 3"/>
-              <v:f eqn="prod @0 1 3"/>
-              <v:f eqn="sum @1 0 @2"/>
+              <v:f eqn="val #1"/>
+              <v:f eqn="val #0"/>
+              <v:f eqn="sum 21600 0 #1"/>
+              <v:f eqn="sum 21600 0 #0"/>
+              <v:f eqn="prod #1 #0 10800"/>
+              <v:f eqn="sum #1 0 @4"/>
+              <v:f eqn="sum 21600 0 @5"/>
             </v:formulas>
-            <v:path o:extrusionok="f" gradientshapeok="t" o:connecttype="custom" o:connectlocs="10800,0;3163,3163;0,10800;3163,18437;10800,21600;18437,18437;21600,10800;18437,3163" textboxrect="3163,3163,18437,18437"/>
+            <v:path o:connecttype="custom" o:connectlocs="10800,0;0,@0;@1,10800;0,@2;10800,21600;21600,@2;@3,10800;21600,@0" o:connectangles="270,180,180,180,90,0,0,0" textboxrect="@1,@5,@3,@6"/>
             <v:handles>
-              <v:h position="center,#0" yrange="15510,17520"/>
+              <v:h position="#0,#1" xrange="0,10800" yrange="0,10800"/>
             </v:handles>
-            <o:complex v:ext="view"/>
           </v:shapetype>
-          <v:shape id="_x0000_s1047" type="#_x0000_t96" style="position:absolute;left:0;text-align:left;margin-left:304.5pt;margin-top:14.9pt;width:104.25pt;height:39.75pt;z-index:251687936" o:regroupid="27"/>
+          <v:shape id="_x0000_s1075" type="#_x0000_t70" style="position:absolute;left:0;text-align:left;margin-left:334.5pt;margin-top:1.9pt;width:49.5pt;height:55.9pt;z-index:251694080" o:regroupid="27">
+            <v:textbox style="mso-next-textbox:#_x0000_s1075">
+              <w:txbxContent>
+                <w:p/>
+              </w:txbxContent>
+            </v:textbox>
+          </v:shape>
         </w:pict>
       </w:r>
-    </w:p>
-    <w:p>
-      <w:pPr>
-        <w:ind w:left="270"/>
-        <w:jc w:val="center"/>
-        <w:rPr>
-          <w:lang w:eastAsia="ko-KR"/>
-        </w:rPr>
-      </w:pPr>
       <w:r>
         <w:rPr>
           <w:noProof/>
@@ -301,7 +250,7 @@
             </v:handles>
             <o:callout v:ext="edit" type="oneSegment" on="t"/>
           </v:shapetype>
-          <v:shape id="_x0000_s1105" type="#_x0000_t47" style="position:absolute;left:0;text-align:left;margin-left:9pt;margin-top:20.25pt;width:1in;height:48pt;z-index:251678720" adj="70200,20318,23400,,68205,18315,70200,20318">
+          <v:shape id="_x0000_s1105" type="#_x0000_t47" style="position:absolute;left:0;text-align:left;margin-left:9pt;margin-top:20.25pt;width:1in;height:56.65pt;z-index:251678720" adj="70200,17215,23400,3432,68205,15518,70200,17215">
             <v:textbox style="mso-next-textbox:#_x0000_s1105">
               <w:txbxContent>
                 <w:p>
@@ -335,36 +284,6 @@
           <w:lang w:eastAsia="ko-KR"/>
         </w:rPr>
       </w:pPr>
-      <w:r>
-        <w:rPr>
-          <w:noProof/>
-        </w:rPr>
-        <w:pict>
-          <v:shapetype id="_x0000_t70" coordsize="21600,21600" o:spt="70" adj="5400,4320" path="m10800,l21600@0@3@0@3@2,21600@2,10800,21600,0@2@1@2@1@0,0@0xe">
-            <v:stroke joinstyle="miter"/>
-            <v:formulas>
-              <v:f eqn="val #1"/>
-              <v:f eqn="val #0"/>
-              <v:f eqn="sum 21600 0 #1"/>
-              <v:f eqn="sum 21600 0 #0"/>
-              <v:f eqn="prod #1 #0 10800"/>
-              <v:f eqn="sum #1 0 @4"/>
-              <v:f eqn="sum 21600 0 @5"/>
-            </v:formulas>
-            <v:path o:connecttype="custom" o:connectlocs="10800,0;0,@0;@1,10800;0,@2;10800,21600;21600,@2;@3,10800;21600,@0" o:connectangles="270,180,180,180,90,0,0,0" textboxrect="@1,@5,@3,@6"/>
-            <v:handles>
-              <v:h position="#0,#1" xrange="0,10800" yrange="0,10800"/>
-            </v:handles>
-          </v:shapetype>
-          <v:shape id="_x0000_s1075" type="#_x0000_t70" style="position:absolute;left:0;text-align:left;margin-left:334.5pt;margin-top:3.8pt;width:49.5pt;height:28.6pt;z-index:251694080" o:regroupid="27">
-            <v:textbox style="mso-next-textbox:#_x0000_s1075">
-              <w:txbxContent>
-                <w:p/>
-              </w:txbxContent>
-            </v:textbox>
-          </v:shape>
-        </w:pict>
-      </w:r>
     </w:p>
     <w:p>
       <w:pPr>
@@ -441,9 +360,27 @@
           <w:noProof/>
         </w:rPr>
         <w:pict>
-          <v:shape id="_x0000_s1044" type="#_x0000_t70" style="position:absolute;left:0;text-align:left;margin-left:338.25pt;margin-top:24.9pt;width:49.5pt;height:28.6pt;z-index:251692032" o:regroupid="27"/>
+          <v:shape id="_x0000_s1044" type="#_x0000_t70" style="position:absolute;left:0;text-align:left;margin-left:338.25pt;margin-top:24.9pt;width:49.5pt;height:72.1pt;z-index:251692032" o:regroupid="27"/>
         </w:pict>
       </w:r>
+    </w:p>
+    <w:p>
+      <w:pPr>
+        <w:ind w:left="270"/>
+        <w:jc w:val="center"/>
+        <w:rPr>
+          <w:lang w:eastAsia="ko-KR"/>
+        </w:rPr>
+      </w:pPr>
+    </w:p>
+    <w:p>
+      <w:pPr>
+        <w:ind w:left="270"/>
+        <w:jc w:val="center"/>
+        <w:rPr>
+          <w:lang w:eastAsia="ko-KR"/>
+        </w:rPr>
+      </w:pPr>
     </w:p>
     <w:p>
       <w:pPr>
@@ -476,7 +413,7 @@
             </v:handles>
             <o:callout v:ext="edit" on="t"/>
           </v:shapetype>
-          <v:shape id="_x0000_s1107" type="#_x0000_t48" style="position:absolute;left:0;text-align:left;margin-left:-6pt;margin-top:19.05pt;width:1in;height:48pt;z-index:251680768" adj="73575,16223,48300,,23400,,73575,16223">
+          <v:shape id="_x0000_s1107" type="#_x0000_t48" style="position:absolute;left:0;text-align:left;margin-left:-6pt;margin-top:11.65pt;width:1in;height:48pt;z-index:251680768" adj="73575,16223,48300,,23400,,73575,16223">
             <v:shadow on="t" opacity=".5" offset="-6pt,-6pt"/>
             <v:textbox style="mso-next-textbox:#_x0000_s1107">
               <w:txbxContent>
@@ -502,21 +439,12 @@
           </v:shape>
         </w:pict>
       </w:r>
-    </w:p>
-    <w:p>
-      <w:pPr>
-        <w:ind w:left="270"/>
-        <w:jc w:val="center"/>
-        <w:rPr>
-          <w:lang w:eastAsia="ko-KR"/>
-        </w:rPr>
-      </w:pPr>
       <w:r>
         <w:rPr>
           <w:noProof/>
         </w:rPr>
         <w:pict>
-          <v:oval id="_x0000_s1031" style="position:absolute;left:0;text-align:left;margin-left:233.25pt;margin-top:2.6pt;width:271.5pt;height:57.75pt;z-index:251689984" o:regroupid="27">
+          <v:oval id="_x0000_s1031" style="position:absolute;left:0;text-align:left;margin-left:233.25pt;margin-top:20.65pt;width:271.5pt;height:57.75pt;z-index:251689984" o:regroupid="27">
             <v:shadow offset="-1pt,-1pt" offset2="-6pt,-6pt"/>
             <o:extrusion v:ext="view" rotationangle="-5,-5"/>
             <v:textbox style="mso-next-textbox:#_x0000_s1031">
@@ -554,6 +482,32 @@
           <w:lang w:eastAsia="ko-KR"/>
         </w:rPr>
       </w:pPr>
+    </w:p>
+    <w:p>
+      <w:pPr>
+        <w:ind w:left="270"/>
+        <w:jc w:val="center"/>
+        <w:rPr>
+          <w:lang w:eastAsia="ko-KR"/>
+        </w:rPr>
+      </w:pPr>
+    </w:p>
+    <w:p>
+      <w:pPr>
+        <w:ind w:left="270"/>
+        <w:jc w:val="center"/>
+        <w:rPr>
+          <w:lang w:eastAsia="ko-KR"/>
+        </w:rPr>
+      </w:pPr>
+      <w:r>
+        <w:rPr>
+          <w:noProof/>
+        </w:rPr>
+        <w:pict>
+          <v:shape id="_x0000_s1045" type="#_x0000_t70" style="position:absolute;left:0;text-align:left;margin-left:338.25pt;margin-top:2.1pt;width:49.5pt;height:80.7pt;z-index:251693056" o:regroupid="27"/>
+        </w:pict>
+      </w:r>
       <w:r>
         <w:rPr>
           <w:noProof/>
@@ -577,7 +531,7 @@
             </v:handles>
             <o:callout v:ext="edit" on="t" accentbar="t"/>
           </v:shapetype>
-          <v:shape id="_x0000_s1108" type="#_x0000_t51" style="position:absolute;left:0;text-align:left;margin-left:96pt;margin-top:1.95pt;width:1in;height:48pt;z-index:251681792" adj="46575,2363,34905,,23400,,46575,2363">
+          <v:shape id="_x0000_s1108" type="#_x0000_t51" style="position:absolute;left:0;text-align:left;margin-left:86.25pt;margin-top:24.2pt;width:1in;height:48pt;z-index:251681792" adj="47700,-17550,35460,,23400,,46575,2363">
             <v:textbox style="mso-next-textbox:#_x0000_s1108">
               <w:txbxContent>
                 <w:p>
@@ -594,35 +548,47 @@
     </w:p>
     <w:p>
       <w:pPr>
+        <w:tabs>
+          <w:tab w:val="left" w:pos="7095"/>
+        </w:tabs>
         <w:ind w:left="270"/>
-        <w:jc w:val="center"/>
         <w:rPr>
           <w:lang w:eastAsia="ko-KR"/>
         </w:rPr>
       </w:pPr>
       <w:r>
         <w:rPr>
-          <w:noProof/>
-        </w:rPr>
-        <w:pict>
-          <v:shape id="_x0000_s1045" type="#_x0000_t70" style="position:absolute;left:0;text-align:left;margin-left:338.25pt;margin-top:9.5pt;width:49.5pt;height:28.6pt;z-index:251693056" o:regroupid="27"/>
-        </w:pict>
+          <w:lang w:eastAsia="ko-KR"/>
+        </w:rPr>
+        <w:tab/>
       </w:r>
     </w:p>
     <w:p>
       <w:pPr>
+        <w:tabs>
+          <w:tab w:val="left" w:pos="7095"/>
+        </w:tabs>
         <w:ind w:left="270"/>
-        <w:jc w:val="center"/>
         <w:rPr>
           <w:lang w:eastAsia="ko-KR"/>
         </w:rPr>
       </w:pPr>
+    </w:p>
+    <w:p>
+      <w:pPr>
+        <w:pStyle w:val="Heading1"/>
+        <w:numPr>
+          <w:ilvl w:val="0"/>
+          <w:numId w:val="0"/>
+        </w:numPr>
+        <w:ind w:left="432"/>
+      </w:pPr>
       <w:r>
         <w:rPr>
           <w:noProof/>
         </w:rPr>
         <w:pict>
-          <v:rect id="_x0000_s1030" style="position:absolute;left:0;text-align:left;margin-left:239.25pt;margin-top:13.75pt;width:258pt;height:75.3pt;z-index:251688960" o:regroupid="27">
+          <v:rect id="_x0000_s1030" style="position:absolute;left:0;text-align:left;margin-left:239.25pt;margin-top:6.45pt;width:258pt;height:75.3pt;z-index:251688960" o:regroupid="27">
             <v:shadow opacity=".5" offset="-1pt,0" offset2="-14pt,12pt"/>
             <o:extrusion v:ext="view" rotationangle="-5,-5"/>
             <v:textbox style="mso-next-textbox:#_x0000_s1030">
@@ -666,21 +632,12 @@
           </v:rect>
         </w:pict>
       </w:r>
-    </w:p>
-    <w:p>
-      <w:pPr>
-        <w:ind w:left="270"/>
-        <w:jc w:val="center"/>
-        <w:rPr>
-          <w:lang w:eastAsia="ko-KR"/>
-        </w:rPr>
-      </w:pPr>
       <w:r>
         <w:rPr>
           <w:noProof/>
         </w:rPr>
         <w:pict>
-          <v:shape id="_x0000_s1111" type="#_x0000_t48" style="position:absolute;left:0;text-align:left;margin-left:-.75pt;margin-top:.65pt;width:1in;height:48pt;z-index:251684864" adj="76275,4725,49635,,23400,,76275,4725">
+          <v:shape id="_x0000_s1111" type="#_x0000_t48" style="position:absolute;left:0;text-align:left;margin-left:-.75pt;margin-top:18.8pt;width:1in;height:48pt;z-index:251684864" adj="76275,4725,49635,,23400,,76275,4725">
             <v:textbox style="mso-next-textbox:#_x0000_s1111">
               <w:txbxContent>
                 <w:p>
@@ -694,7 +651,13 @@
                       <w:rFonts w:ascii="Arial" w:hAnsi="Arial" w:cs="Arial"/>
                       <w:lang w:val="vi-VN"/>
                     </w:rPr>
-                    <w:t xml:space="preserve"> Bài Đọc</w:t>
+                    <w:t xml:space="preserve"> Bài </w:t>
+                  </w:r>
+                  <w:r>
+                    <w:rPr>
+                      <w:rFonts w:ascii="Arial" w:hAnsi="Arial" w:cs="Arial"/>
+                    </w:rPr>
+                    <w:t>Học</w:t>
                   </w:r>
                   <w:r>
                     <w:rPr>
@@ -712,20 +675,18 @@
     </w:p>
     <w:p>
       <w:pPr>
-        <w:tabs>
-          <w:tab w:val="left" w:pos="7095"/>
-        </w:tabs>
-        <w:ind w:left="270"/>
-        <w:rPr>
-          <w:lang w:eastAsia="ko-KR"/>
-        </w:rPr>
+        <w:pStyle w:val="Heading1"/>
+        <w:numPr>
+          <w:ilvl w:val="0"/>
+          <w:numId w:val="0"/>
+        </w:numPr>
       </w:pPr>
       <w:r>
         <w:rPr>
           <w:noProof/>
         </w:rPr>
         <w:pict>
-          <v:shape id="_x0000_s1110" type="#_x0000_t48" style="position:absolute;left:0;text-align:left;margin-left:129pt;margin-top:10.45pt;width:1in;height:48pt;z-index:251683840" adj="40500,4388,31890,,23400,,40500,4388">
+          <v:shape id="_x0000_s1110" type="#_x0000_t48" style="position:absolute;margin-left:129pt;margin-top:21.45pt;width:1in;height:48pt;z-index:251683840" adj="40500,4388,31890,,23400,,40500,4388">
             <v:textbox style="mso-next-textbox:#_x0000_s1110">
               <w:txbxContent>
                 <w:p>
@@ -739,19 +700,9 @@
           </v:shape>
         </w:pict>
       </w:r>
-      <w:r>
-        <w:rPr>
-          <w:lang w:eastAsia="ko-KR"/>
-        </w:rPr>
-        <w:tab/>
-      </w:r>
     </w:p>
     <w:p>
       <w:pPr>
-        <w:tabs>
-          <w:tab w:val="left" w:pos="7095"/>
-        </w:tabs>
-        <w:ind w:left="270"/>
         <w:rPr>
           <w:lang w:eastAsia="ko-KR"/>
         </w:rPr>
@@ -759,21 +710,16 @@
     </w:p>
     <w:p>
       <w:pPr>
-        <w:pStyle w:val="Heading1"/>
-        <w:numPr>
-          <w:ilvl w:val="0"/>
-          <w:numId w:val="0"/>
-        </w:numPr>
-        <w:ind w:left="432"/>
+        <w:rPr>
+          <w:lang w:eastAsia="ko-KR"/>
+        </w:rPr>
       </w:pPr>
     </w:p>
     <w:p>
       <w:pPr>
-        <w:pStyle w:val="Heading1"/>
-        <w:numPr>
-          <w:ilvl w:val="0"/>
-          <w:numId w:val="0"/>
-        </w:numPr>
+        <w:rPr>
+          <w:lang w:eastAsia="ko-KR"/>
+        </w:rPr>
       </w:pPr>
     </w:p>
     <w:p>
@@ -781,519 +727,9 @@
         <w:pStyle w:val="Heading1"/>
       </w:pPr>
       <w:r>
+        <w:lastRenderedPageBreak/>
         <w:t>Hệ thống xử lý</w:t>
       </w:r>
-    </w:p>
-    <w:p>
-      <w:pPr>
-        <w:pStyle w:val="Heading2"/>
-      </w:pPr>
-      <w:r>
-        <w:t>Mô hình sử dụng</w:t>
-      </w:r>
-    </w:p>
-    <w:p>
-      <w:pPr>
-        <w:jc w:val="center"/>
-        <w:rPr>
-          <w:lang w:eastAsia="ko-KR"/>
-        </w:rPr>
-      </w:pPr>
-    </w:p>
-    <w:p>
-      <w:pPr>
-        <w:tabs>
-          <w:tab w:val="left" w:pos="1440"/>
-          <w:tab w:val="left" w:pos="1620"/>
-        </w:tabs>
-        <w:rPr>
-          <w:rFonts w:ascii="Times New Roman" w:hAnsi="Times New Roman"/>
-          <w:lang w:eastAsia="ko-KR"/>
-        </w:rPr>
-      </w:pPr>
-      <w:r>
-        <w:rPr>
-          <w:rFonts w:ascii="Times New Roman" w:hAnsi="Times New Roman"/>
-          <w:lang w:eastAsia="ko-KR"/>
-        </w:rPr>
-        <w:tab/>
-      </w:r>
-    </w:p>
-    <w:p>
-      <w:pPr>
-        <w:rPr>
-          <w:rFonts w:ascii="Times New Roman" w:hAnsi="Times New Roman"/>
-          <w:lang w:eastAsia="ko-KR"/>
-        </w:rPr>
-      </w:pPr>
-      <w:r>
-        <w:rPr>
-          <w:rFonts w:ascii="Times New Roman" w:hAnsi="Times New Roman"/>
-          <w:noProof/>
-        </w:rPr>
-        <w:lastRenderedPageBreak/>
-        <w:pict>
-          <v:group id="_x0000_s1191" style="position:absolute;margin-left:-16.5pt;margin-top:17.05pt;width:553.5pt;height:376.95pt;z-index:251777024" coordorigin="1065,715" coordsize="11070,7539">
-            <v:group id="_x0000_s1189" style="position:absolute;left:1065;top:715;width:11070;height:7539" coordorigin="600,88" coordsize="11070,7539">
-              <v:shape id="_x0000_s1116" type="#_x0000_t96" style="position:absolute;left:600;top:1238;width:1470;height:765" o:regroupid="28">
-                <v:textbox style="mso-next-textbox:#_x0000_s1116">
-                  <w:txbxContent>
-                    <w:p/>
-                  </w:txbxContent>
-                </v:textbox>
-              </v:shape>
-              <v:shape id="_x0000_s1117" type="#_x0000_t96" style="position:absolute;left:720;top:4763;width:1470;height:765" o:regroupid="28"/>
-              <v:shapetype id="_x0000_t32" coordsize="21600,21600" o:spt="32" o:oned="t" path="m,l21600,21600e" filled="f">
-                <v:path arrowok="t" fillok="f" o:connecttype="none"/>
-                <o:lock v:ext="edit" shapetype="t"/>
-              </v:shapetype>
-              <v:shape id="_x0000_s1118" type="#_x0000_t32" style="position:absolute;left:1305;top:2004;width:225;height:2760" o:connectortype="straight" o:regroupid="28">
-                <v:stroke endarrow="block"/>
-              </v:shape>
-              <v:shape id="_x0000_s1123" type="#_x0000_t32" style="position:absolute;left:2070;top:840;width:2775;height:786;flip:y" o:connectortype="straight" o:regroupid="28">
-                <v:stroke endarrow="block"/>
-              </v:shape>
-              <v:shape id="_x0000_s1127" type="#_x0000_t32" style="position:absolute;left:2070;top:4986;width:2055;height:272" o:connectortype="straight" o:regroupid="28">
-                <v:stroke endarrow="block"/>
-              </v:shape>
-              <v:shape id="_x0000_s1130" type="#_x0000_t32" style="position:absolute;left:2070;top:4986;width:1950;height:1757" o:connectortype="straight" o:regroupid="28">
-                <v:stroke endarrow="block"/>
-              </v:shape>
-              <v:shape id="_x0000_s1131" type="#_x0000_t32" style="position:absolute;left:2070;top:1626;width:1800;height:524" o:connectortype="straight" o:regroupid="28">
-                <v:stroke endarrow="block"/>
-              </v:shape>
-              <v:shape id="_x0000_s1136" type="#_x0000_t32" style="position:absolute;left:2070;top:1626;width:1530;height:1727" o:connectortype="straight" o:regroupid="28">
-                <v:stroke endarrow="block"/>
-              </v:shape>
-              <v:oval id="_x0000_s1120" style="position:absolute;left:4845;top:88;width:3000;height:1230" o:regroupid="29"/>
-              <v:rect id="_x0000_s1121" style="position:absolute;left:5400;top:465;width:2145;height:465" o:regroupid="29">
-                <v:textbox style="mso-next-textbox:#_x0000_s1121">
-                  <w:txbxContent>
-                    <w:p>
-                      <w:pPr>
-                        <w:jc w:val="center"/>
-                        <w:rPr>
-                          <w:rFonts w:ascii="Times New Roman" w:hAnsi="Times New Roman"/>
-                        </w:rPr>
-                      </w:pPr>
-                      <w:r>
-                        <w:rPr>
-                          <w:rFonts w:ascii="Times New Roman" w:hAnsi="Times New Roman"/>
-                        </w:rPr>
-                        <w:t>Phân Quyền</w:t>
-                      </w:r>
-                    </w:p>
-                  </w:txbxContent>
-                </v:textbox>
-              </v:rect>
-              <v:oval id="_x0000_s1125" style="position:absolute;left:4125;top:4746;width:3000;height:1230" o:regroupid="30"/>
-              <v:rect id="_x0000_s1126" style="position:absolute;left:4635;top:5151;width:2145;height:465" o:regroupid="30">
-                <v:textbox style="mso-next-textbox:#_x0000_s1126">
-                  <w:txbxContent>
-                    <w:p>
-                      <w:pPr>
-                        <w:jc w:val="center"/>
-                        <w:rPr>
-                          <w:rFonts w:ascii="Times New Roman" w:hAnsi="Times New Roman"/>
-                        </w:rPr>
-                      </w:pPr>
-                      <w:r>
-                        <w:rPr>
-                          <w:rFonts w:ascii="Times New Roman" w:hAnsi="Times New Roman"/>
-                        </w:rPr>
-                        <w:t>Chọn Bài Học</w:t>
-                      </w:r>
-                    </w:p>
-                  </w:txbxContent>
-                </v:textbox>
-              </v:rect>
-              <v:oval id="_x0000_s1128" style="position:absolute;left:3870;top:6397;width:3000;height:1230" o:regroupid="31"/>
-              <v:rect id="_x0000_s1129" style="position:absolute;left:4350;top:6802;width:2145;height:465" o:regroupid="31">
-                <v:textbox style="mso-next-textbox:#_x0000_s1129">
-                  <w:txbxContent>
-                    <w:p>
-                      <w:pPr>
-                        <w:jc w:val="center"/>
-                        <w:rPr>
-                          <w:rFonts w:ascii="Arial" w:hAnsi="Arial" w:cs="Arial"/>
-                          <w:lang w:val="vi-VN"/>
-                        </w:rPr>
-                      </w:pPr>
-                      <w:r>
-                        <w:t>Ch</w:t>
-                      </w:r>
-                      <w:r>
-                        <w:rPr>
-                          <w:rFonts w:ascii="Arial" w:hAnsi="Arial" w:cs="Arial"/>
-                        </w:rPr>
-                        <w:t xml:space="preserve">ọn </w:t>
-                      </w:r>
-                      <w:r>
-                        <w:t>Trò Ch</w:t>
-                      </w:r>
-                      <w:r>
-                        <w:rPr>
-                          <w:rFonts w:ascii="Arial" w:hAnsi="Arial" w:cs="Arial"/>
-                          <w:lang w:val="vi-VN"/>
-                        </w:rPr>
-                        <w:t>ơi</w:t>
-                      </w:r>
-                    </w:p>
-                  </w:txbxContent>
-                </v:textbox>
-              </v:rect>
-              <v:oval id="_x0000_s1134" style="position:absolute;left:2955;top:3215;width:3000;height:1230" o:regroupid="33"/>
-              <v:rect id="_x0000_s1171" style="position:absolute;left:8280;top:1869;width:3315;height:3283"/>
-              <v:oval id="_x0000_s1172" style="position:absolute;left:3795;top:1731;width:3000;height:1230"/>
-              <v:rect id="_x0000_s1173" style="position:absolute;left:4320;top:2151;width:2145;height:465">
-                <v:textbox style="mso-next-textbox:#_x0000_s1173">
-                  <w:txbxContent>
-                    <w:p>
-                      <w:pPr>
-                        <w:jc w:val="center"/>
-                        <w:rPr>
-                          <w:rFonts w:ascii="Times New Roman" w:hAnsi="Times New Roman"/>
-                        </w:rPr>
-                      </w:pPr>
-                      <w:r>
-                        <w:rPr>
-                          <w:rFonts w:ascii="Times New Roman" w:hAnsi="Times New Roman"/>
-                        </w:rPr>
-                        <w:t>Quản Lý Bài Học</w:t>
-                      </w:r>
-                    </w:p>
-                  </w:txbxContent>
-                </v:textbox>
-              </v:rect>
-              <v:rect id="_x0000_s1174" style="position:absolute;left:8475;top:2004;width:2970;height:450">
-                <v:textbox style="mso-next-textbox:#_x0000_s1174">
-                  <w:txbxContent>
-                    <w:p>
-                      <w:pPr>
-                        <w:jc w:val="center"/>
-                        <w:rPr>
-                          <w:rFonts w:ascii="Times New Roman" w:hAnsi="Times New Roman"/>
-                        </w:rPr>
-                      </w:pPr>
-                      <w:r>
-                        <w:rPr>
-                          <w:rFonts w:ascii="Times New Roman" w:hAnsi="Times New Roman"/>
-                        </w:rPr>
-                        <w:t>Tập đọc</w:t>
-                      </w:r>
-                    </w:p>
-                  </w:txbxContent>
-                </v:textbox>
-              </v:rect>
-              <v:rect id="_x0000_s1175" style="position:absolute;left:8475;top:2616;width:2970;height:450">
-                <v:textbox style="mso-next-textbox:#_x0000_s1175">
-                  <w:txbxContent>
-                    <w:p>
-                      <w:pPr>
-                        <w:jc w:val="center"/>
-                        <w:rPr>
-                          <w:rFonts w:ascii="Times New Roman" w:hAnsi="Times New Roman"/>
-                        </w:rPr>
-                      </w:pPr>
-                      <w:r>
-                        <w:rPr>
-                          <w:rFonts w:ascii="Times New Roman" w:hAnsi="Times New Roman"/>
-                        </w:rPr>
-                        <w:t>Chính Tả</w:t>
-                      </w:r>
-                    </w:p>
-                  </w:txbxContent>
-                </v:textbox>
-              </v:rect>
-              <v:rect id="_x0000_s1177" style="position:absolute;left:8475;top:3185;width:2970;height:450">
-                <v:textbox style="mso-next-textbox:#_x0000_s1177">
-                  <w:txbxContent>
-                    <w:p>
-                      <w:pPr>
-                        <w:jc w:val="center"/>
-                        <w:rPr>
-                          <w:rFonts w:ascii="Times New Roman" w:hAnsi="Times New Roman"/>
-                        </w:rPr>
-                      </w:pPr>
-                      <w:r>
-                        <w:rPr>
-                          <w:rFonts w:ascii="Times New Roman" w:hAnsi="Times New Roman"/>
-                        </w:rPr>
-                        <w:t>Luyện từ, Câu</w:t>
-                      </w:r>
-                    </w:p>
-                  </w:txbxContent>
-                </v:textbox>
-              </v:rect>
-              <v:rect id="_x0000_s1178" style="position:absolute;left:8475;top:3833;width:2970;height:450">
-                <v:textbox style="mso-next-textbox:#_x0000_s1178">
-                  <w:txbxContent>
-                    <w:p>
-                      <w:pPr>
-                        <w:jc w:val="center"/>
-                        <w:rPr>
-                          <w:rFonts w:ascii="Times New Roman" w:hAnsi="Times New Roman"/>
-                        </w:rPr>
-                      </w:pPr>
-                      <w:r>
-                        <w:rPr>
-                          <w:rFonts w:ascii="Times New Roman" w:hAnsi="Times New Roman"/>
-                        </w:rPr>
-                        <w:t>Kể Chuyện</w:t>
-                      </w:r>
-                    </w:p>
-                  </w:txbxContent>
-                </v:textbox>
-              </v:rect>
-              <v:rect id="_x0000_s1179" style="position:absolute;left:8475;top:4536;width:2970;height:450">
-                <v:textbox style="mso-next-textbox:#_x0000_s1179">
-                  <w:txbxContent>
-                    <w:p>
-                      <w:pPr>
-                        <w:jc w:val="center"/>
-                        <w:rPr>
-                          <w:rFonts w:ascii="Times New Roman" w:hAnsi="Times New Roman"/>
-                        </w:rPr>
-                      </w:pPr>
-                      <w:r>
-                        <w:rPr>
-                          <w:rFonts w:ascii="Times New Roman" w:hAnsi="Times New Roman"/>
-                        </w:rPr>
-                        <w:t>Tập Làm Văn</w:t>
-                      </w:r>
-                    </w:p>
-                  </w:txbxContent>
-                </v:textbox>
-              </v:rect>
-              <v:shape id="_x0000_s1180" type="#_x0000_t32" style="position:absolute;left:6780;top:2379;width:1500;height:1065" o:connectortype="straight">
-                <v:stroke startarrow="block" endarrow="block"/>
-              </v:shape>
-              <v:shape id="_x0000_s1181" type="#_x0000_t32" style="position:absolute;left:7125;top:3533;width:1155;height:1725;flip:y" o:connectortype="straight">
-                <v:stroke startarrow="block" endarrow="block"/>
-              </v:shape>
-              <v:rect id="_x0000_s1182" style="position:absolute;left:8280;top:5617;width:3390;height:1650"/>
-              <v:rect id="_x0000_s1183" style="position:absolute;left:8475;top:5814;width:2970;height:450">
-                <v:textbox style="mso-next-textbox:#_x0000_s1183">
-                  <w:txbxContent>
-                    <w:p>
-                      <w:pPr>
-                        <w:jc w:val="center"/>
-                        <w:rPr>
-                          <w:rFonts w:ascii="Times New Roman" w:hAnsi="Times New Roman"/>
-                        </w:rPr>
-                      </w:pPr>
-                      <w:r>
-                        <w:rPr>
-                          <w:rFonts w:ascii="Times New Roman" w:hAnsi="Times New Roman"/>
-                        </w:rPr>
-                        <w:t>Game</w:t>
-                      </w:r>
-                    </w:p>
-                  </w:txbxContent>
-                </v:textbox>
-              </v:rect>
-              <v:rect id="_x0000_s1184" style="position:absolute;left:8475;top:6519;width:2970;height:450">
-                <v:textbox style="mso-next-textbox:#_x0000_s1184">
-                  <w:txbxContent>
-                    <w:p>
-                      <w:pPr>
-                        <w:jc w:val="center"/>
-                        <w:rPr>
-                          <w:rFonts w:ascii="Times New Roman" w:hAnsi="Times New Roman"/>
-                        </w:rPr>
-                      </w:pPr>
-                      <w:r>
-                        <w:rPr>
-                          <w:rFonts w:ascii="Times New Roman" w:hAnsi="Times New Roman"/>
-                        </w:rPr>
-                        <w:t>Nhạc</w:t>
-                      </w:r>
-                    </w:p>
-                  </w:txbxContent>
-                </v:textbox>
-              </v:rect>
-              <v:shape id="_x0000_s1185" type="#_x0000_t32" style="position:absolute;left:5955;top:3833;width:2325;height:1980" o:connectortype="straight">
-                <v:stroke startarrow="block" endarrow="block"/>
-              </v:shape>
-              <v:shape id="_x0000_s1186" type="#_x0000_t32" style="position:absolute;left:6870;top:6144;width:1410;height:825;flip:y" o:connectortype="straight">
-                <v:stroke startarrow="block" endarrow="block"/>
-              </v:shape>
-            </v:group>
-            <v:rect id="_x0000_s1190" style="position:absolute;left:3855;top:4262;width:2145;height:448">
-              <v:textbox style="mso-next-textbox:#_x0000_s1190">
-                <w:txbxContent>
-                  <w:p>
-                    <w:pPr>
-                      <w:rPr>
-                        <w:rFonts w:ascii="Arial" w:hAnsi="Arial" w:cs="Arial"/>
-                      </w:rPr>
-                    </w:pPr>
-                    <w:r>
-                      <w:t>Qu</w:t>
-                    </w:r>
-                    <w:r>
-                      <w:rPr>
-                        <w:rFonts w:ascii="Arial" w:hAnsi="Arial" w:cs="Arial"/>
-                      </w:rPr>
-                      <w:t>ản Lý Trò Chơi</w:t>
-                    </w:r>
-                  </w:p>
-                </w:txbxContent>
-              </v:textbox>
-            </v:rect>
-          </v:group>
-        </w:pict>
-      </w:r>
-    </w:p>
-    <w:p>
-      <w:pPr>
-        <w:rPr>
-          <w:lang w:eastAsia="ko-KR"/>
-        </w:rPr>
-      </w:pPr>
-    </w:p>
-    <w:p>
-      <w:pPr>
-        <w:rPr>
-          <w:rFonts w:ascii="Times New Roman" w:hAnsi="Times New Roman"/>
-          <w:lang w:eastAsia="ko-KR"/>
-        </w:rPr>
-      </w:pPr>
-      <w:r>
-        <w:rPr>
-          <w:rFonts w:ascii="Times New Roman" w:hAnsi="Times New Roman"/>
-          <w:lang w:eastAsia="ko-KR"/>
-        </w:rPr>
-        <w:t>admin</w:t>
-      </w:r>
-    </w:p>
-    <w:p>
-      <w:pPr>
-        <w:rPr>
-          <w:lang w:eastAsia="ko-KR"/>
-        </w:rPr>
-      </w:pPr>
-    </w:p>
-    <w:p>
-      <w:pPr>
-        <w:rPr>
-          <w:lang w:eastAsia="ko-KR"/>
-        </w:rPr>
-      </w:pPr>
-    </w:p>
-    <w:p>
-      <w:pPr>
-        <w:rPr>
-          <w:lang w:eastAsia="ko-KR"/>
-        </w:rPr>
-      </w:pPr>
-    </w:p>
-    <w:p>
-      <w:pPr>
-        <w:rPr>
-          <w:lang w:eastAsia="ko-KR"/>
-        </w:rPr>
-      </w:pPr>
-    </w:p>
-    <w:p>
-      <w:pPr>
-        <w:rPr>
-          <w:lang w:eastAsia="ko-KR"/>
-        </w:rPr>
-      </w:pPr>
-    </w:p>
-    <w:p>
-      <w:pPr>
-        <w:tabs>
-          <w:tab w:val="left" w:pos="1200"/>
-        </w:tabs>
-        <w:rPr>
-          <w:rFonts w:ascii="Times New Roman" w:hAnsi="Times New Roman"/>
-          <w:lang w:eastAsia="ko-KR"/>
-        </w:rPr>
-      </w:pPr>
-    </w:p>
-    <w:p>
-      <w:pPr>
-        <w:tabs>
-          <w:tab w:val="left" w:pos="1200"/>
-        </w:tabs>
-        <w:rPr>
-          <w:rFonts w:ascii="Times New Roman" w:hAnsi="Times New Roman"/>
-          <w:lang w:eastAsia="ko-KR"/>
-        </w:rPr>
-      </w:pPr>
-      <w:r>
-        <w:rPr>
-          <w:rFonts w:ascii="Times New Roman" w:hAnsi="Times New Roman"/>
-          <w:lang w:eastAsia="ko-KR"/>
-        </w:rPr>
-        <w:t>Học Sinh</w:t>
-      </w:r>
-    </w:p>
-    <w:p>
-      <w:pPr>
-        <w:rPr>
-          <w:rFonts w:ascii="Arial" w:hAnsi="Arial" w:cs="Arial"/>
-          <w:lang w:eastAsia="ko-KR"/>
-        </w:rPr>
-      </w:pPr>
-    </w:p>
-    <w:p>
-      <w:pPr>
-        <w:rPr>
-          <w:rFonts w:ascii="Arial" w:hAnsi="Arial" w:cs="Arial"/>
-          <w:lang w:eastAsia="ko-KR"/>
-        </w:rPr>
-      </w:pPr>
-    </w:p>
-    <w:p>
-      <w:pPr>
-        <w:rPr>
-          <w:rFonts w:ascii="Arial" w:hAnsi="Arial" w:cs="Arial"/>
-          <w:lang w:eastAsia="ko-KR"/>
-        </w:rPr>
-      </w:pPr>
-    </w:p>
-    <w:p>
-      <w:pPr>
-        <w:rPr>
-          <w:rFonts w:ascii="Arial" w:hAnsi="Arial" w:cs="Arial"/>
-          <w:lang w:eastAsia="ko-KR"/>
-        </w:rPr>
-      </w:pPr>
-    </w:p>
-    <w:p>
-      <w:pPr>
-        <w:rPr>
-          <w:rFonts w:ascii="Arial" w:hAnsi="Arial" w:cs="Arial"/>
-          <w:lang w:eastAsia="ko-KR"/>
-        </w:rPr>
-      </w:pPr>
-    </w:p>
-    <w:p>
-      <w:pPr>
-        <w:rPr>
-          <w:rFonts w:ascii="Arial" w:hAnsi="Arial" w:cs="Arial"/>
-          <w:lang w:eastAsia="ko-KR"/>
-        </w:rPr>
-      </w:pPr>
-    </w:p>
-    <w:p>
-      <w:pPr>
-        <w:rPr>
-          <w:rFonts w:ascii="Arial" w:hAnsi="Arial" w:cs="Arial"/>
-          <w:lang w:eastAsia="ko-KR"/>
-        </w:rPr>
-      </w:pPr>
-    </w:p>
-    <w:p>
-      <w:pPr>
-        <w:rPr>
-          <w:rFonts w:ascii="Arial" w:hAnsi="Arial" w:cs="Arial"/>
-          <w:lang w:eastAsia="ko-KR"/>
-        </w:rPr>
-      </w:pPr>
     </w:p>
     <w:p>
       <w:pPr>
@@ -1314,12 +750,14 @@
           <w:noProof/>
         </w:rPr>
         <w:pict>
-          <v:group id="_x0000_s1168" style="position:absolute;margin-left:11.25pt;margin-top:6.6pt;width:414.75pt;height:183.75pt;z-index:251734016" coordorigin="825,11544" coordsize="8295,3675">
-            <v:rect id="_x0000_s1141" style="position:absolute;left:825;top:13120;width:1380;height:540">
-              <v:textbox style="mso-next-textbox:#_x0000_s1141">
+          <v:group id="_x0000_s1167" style="position:absolute;margin-left:186pt;margin-top:6.6pt;width:240pt;height:183.75pt;z-index:251779072" coordorigin="4320,11544" coordsize="4800,3675" o:regroupid="36">
+            <v:rect id="_x0000_s1143" style="position:absolute;left:5295;top:11544;width:3825;height:3675"/>
+            <v:rect id="_x0000_s1144" style="position:absolute;left:5565;top:11649;width:3300;height:555">
+              <v:textbox style="mso-next-textbox:#_x0000_s1144">
                 <w:txbxContent>
                   <w:p>
                     <w:pPr>
+                      <w:jc w:val="center"/>
                       <w:rPr>
                         <w:rFonts w:ascii="Times New Roman" w:hAnsi="Times New Roman"/>
                       </w:rPr>
@@ -1328,20 +766,80 @@
                       <w:rPr>
                         <w:rFonts w:ascii="Times New Roman" w:hAnsi="Times New Roman"/>
                       </w:rPr>
-                      <w:t>Giao Diện</w:t>
+                      <w:t>Nhóm giao tiếp cơ sở dữ liệu</w:t>
+                    </w:r>
+                  </w:p>
+                </w:txbxContent>
+              </v:textbox>
+            </v:rect>
+            <v:rect id="_x0000_s1145" style="position:absolute;left:5565;top:12324;width:3300;height:555">
+              <v:textbox style="mso-next-textbox:#_x0000_s1145">
+                <w:txbxContent>
+                  <w:p>
+                    <w:pPr>
+                      <w:jc w:val="center"/>
+                      <w:rPr>
+                        <w:rFonts w:ascii="Times New Roman" w:hAnsi="Times New Roman"/>
+                      </w:rPr>
+                    </w:pPr>
+                    <w:r>
+                      <w:rPr>
+                        <w:rFonts w:ascii="Times New Roman" w:hAnsi="Times New Roman"/>
+                      </w:rPr>
+                      <w:t>Nhóm Nhập xuất</w:t>
+                    </w:r>
+                  </w:p>
+                </w:txbxContent>
+              </v:textbox>
+            </v:rect>
+            <v:rect id="_x0000_s1146" style="position:absolute;left:5565;top:13000;width:3300;height:555">
+              <v:textbox style="mso-next-textbox:#_x0000_s1146">
+                <w:txbxContent>
+                  <w:p>
+                    <w:pPr>
+                      <w:jc w:val="center"/>
+                      <w:rPr>
+                        <w:rFonts w:ascii="Times New Roman" w:hAnsi="Times New Roman"/>
+                      </w:rPr>
+                    </w:pPr>
+                    <w:r>
+                      <w:rPr>
+                        <w:rFonts w:ascii="Times New Roman" w:hAnsi="Times New Roman"/>
+                      </w:rPr>
+                      <w:t>Nhóm Tính Toán</w:t>
+                    </w:r>
+                  </w:p>
+                </w:txbxContent>
+              </v:textbox>
+            </v:rect>
+            <v:rect id="_x0000_s1147" style="position:absolute;left:5595;top:13674;width:3300;height:555">
+              <v:textbox style="mso-next-textbox:#_x0000_s1147">
+                <w:txbxContent>
+                  <w:p>
+                    <w:pPr>
+                      <w:jc w:val="center"/>
+                      <w:rPr>
+                        <w:rFonts w:ascii="Times New Roman" w:hAnsi="Times New Roman"/>
+                      </w:rPr>
+                    </w:pPr>
+                    <w:r>
+                      <w:rPr>
+                        <w:rFonts w:ascii="Times New Roman" w:hAnsi="Times New Roman"/>
+                      </w:rPr>
+                      <w:t>Nhóm K</w:t>
                     </w:r>
                     <w:r>
                       <w:rPr>
                         <w:rFonts w:ascii="Times New Roman" w:hAnsi="Times New Roman"/>
                       </w:rPr>
-                      <w:t xml:space="preserve"> </w:t>
+                      <w:t>iểm Tra</w:t>
                     </w:r>
                   </w:p>
                 </w:txbxContent>
               </v:textbox>
             </v:rect>
-            <v:rect id="_x0000_s1142" style="position:absolute;left:3135;top:13015;width:1185;height:780">
-              <v:textbox style="mso-next-textbox:#_x0000_s1142">
+            <v:rect id="_x0000_s1148" style="position:absolute;left:5565;top:14409;width:3300;height:555">
+              <v:textbox style="mso-next-textbox:#_x0000_s1148">
                 <w:txbxContent>
                   <w:p>
                     <w:pPr>
@@ -1355,160 +853,37 @@
                       <w:rPr>
                         <w:rFonts w:ascii="Times New Roman" w:hAnsi="Times New Roman"/>
                       </w:rPr>
-                      <w:t>Điều Khiển</w:t>
+                      <w:t>Nhóm Tra C</w:t>
+                    </w:r>
+                    <w:r>
+                      <w:rPr>
+                        <w:rFonts w:ascii="Times New Roman" w:hAnsi="Times New Roman"/>
+                        <w:lang w:val="vi-VN"/>
+                      </w:rPr>
+                      <w:t>ứu</w:t>
                     </w:r>
                   </w:p>
                 </w:txbxContent>
               </v:textbox>
             </v:rect>
-            <v:shape id="_x0000_s1149" type="#_x0000_t32" style="position:absolute;left:2205;top:13374;width:930;height:15" o:connectortype="straight">
-              <v:stroke startarrow="block" endarrow="block"/>
+            <v:shapetype id="_x0000_t32" coordsize="21600,21600" o:spt="32" o:oned="t" path="m,l21600,21600e" filled="f">
+              <v:path arrowok="t" fillok="f" o:connecttype="none"/>
+              <o:lock v:ext="edit" shapetype="t"/>
+            </v:shapetype>
+            <v:shape id="_x0000_s1150" type="#_x0000_t32" style="position:absolute;left:4320;top:12009;width:1245;height:1260;flip:y" o:connectortype="straight">
+              <v:stroke endarrow="block"/>
             </v:shape>
-            <v:group id="_x0000_s1167" style="position:absolute;left:4320;top:11544;width:4800;height:3675" coordorigin="4320,11544" coordsize="4800,3675">
-              <v:rect id="_x0000_s1143" style="position:absolute;left:5295;top:11544;width:3825;height:3675"/>
-              <v:rect id="_x0000_s1144" style="position:absolute;left:5565;top:11649;width:3300;height:555">
-                <v:textbox style="mso-next-textbox:#_x0000_s1144">
-                  <w:txbxContent>
-                    <w:p>
-                      <w:pPr>
-                        <w:jc w:val="center"/>
-                        <w:rPr>
-                          <w:rFonts w:ascii="Times New Roman" w:hAnsi="Times New Roman"/>
-                        </w:rPr>
-                      </w:pPr>
-                      <w:r>
-                        <w:rPr>
-                          <w:rFonts w:ascii="Times New Roman" w:hAnsi="Times New Roman"/>
-                        </w:rPr>
-                        <w:t>Nhóm giao tiếp cơ sở dữ liệu</w:t>
-                      </w:r>
-                    </w:p>
-                  </w:txbxContent>
-                </v:textbox>
-              </v:rect>
-              <v:rect id="_x0000_s1145" style="position:absolute;left:5565;top:12324;width:3300;height:555">
-                <v:textbox style="mso-next-textbox:#_x0000_s1145">
-                  <w:txbxContent>
-                    <w:p>
-                      <w:pPr>
-                        <w:jc w:val="center"/>
-                        <w:rPr>
-                          <w:rFonts w:ascii="Times New Roman" w:hAnsi="Times New Roman"/>
-                        </w:rPr>
-                      </w:pPr>
-                      <w:r>
-                        <w:rPr>
-                          <w:rFonts w:ascii="Times New Roman" w:hAnsi="Times New Roman"/>
-                        </w:rPr>
-                        <w:t>Nhóm Nhập xuất</w:t>
-                      </w:r>
-                    </w:p>
-                  </w:txbxContent>
-                </v:textbox>
-              </v:rect>
-              <v:rect id="_x0000_s1146" style="position:absolute;left:5565;top:13000;width:3300;height:555">
-                <v:textbox style="mso-next-textbox:#_x0000_s1146">
-                  <w:txbxContent>
-                    <w:p>
-                      <w:pPr>
-                        <w:jc w:val="center"/>
-                        <w:rPr>
-                          <w:rFonts w:ascii="Times New Roman" w:hAnsi="Times New Roman"/>
-                        </w:rPr>
-                      </w:pPr>
-                      <w:r>
-                        <w:rPr>
-                          <w:rFonts w:ascii="Times New Roman" w:hAnsi="Times New Roman"/>
-                        </w:rPr>
-                        <w:t>Nhóm Tính Toán</w:t>
-                      </w:r>
-                    </w:p>
-                  </w:txbxContent>
-                </v:textbox>
-              </v:rect>
-              <v:rect id="_x0000_s1147" style="position:absolute;left:5595;top:13674;width:3300;height:555">
-                <v:textbox style="mso-next-textbox:#_x0000_s1147">
-                  <w:txbxContent>
-                    <w:p>
-                      <w:pPr>
-                        <w:jc w:val="center"/>
-                        <w:rPr>
-                          <w:rFonts w:ascii="Times New Roman" w:hAnsi="Times New Roman"/>
-                        </w:rPr>
-                      </w:pPr>
-                      <w:r>
-                        <w:rPr>
-                          <w:rFonts w:ascii="Times New Roman" w:hAnsi="Times New Roman"/>
-                        </w:rPr>
-                        <w:t>Nhóm kiểm Tra</w:t>
-                      </w:r>
-                    </w:p>
-                  </w:txbxContent>
-                </v:textbox>
-              </v:rect>
-              <v:rect id="_x0000_s1148" style="position:absolute;left:5565;top:14409;width:3300;height:555">
-                <v:textbox style="mso-next-textbox:#_x0000_s1148">
-                  <w:txbxContent>
-                    <w:p>
-                      <w:pPr>
-                        <w:jc w:val="center"/>
-                        <w:rPr>
-                          <w:rFonts w:ascii="Times New Roman" w:hAnsi="Times New Roman"/>
-                          <w:lang w:val="vi-VN"/>
-                        </w:rPr>
-                      </w:pPr>
-                      <w:r>
-                        <w:rPr>
-                          <w:rFonts w:ascii="Times New Roman" w:hAnsi="Times New Roman"/>
-                        </w:rPr>
-                        <w:t>Nhóm Tra C</w:t>
-                      </w:r>
-                      <w:r>
-                        <w:rPr>
-                          <w:rFonts w:ascii="Times New Roman" w:hAnsi="Times New Roman"/>
-                          <w:lang w:val="vi-VN"/>
-                        </w:rPr>
-                        <w:t>ứu</w:t>
-                      </w:r>
-                    </w:p>
-                  </w:txbxContent>
-                </v:textbox>
-              </v:rect>
-              <v:shape id="_x0000_s1150" type="#_x0000_t32" style="position:absolute;left:4320;top:12009;width:1245;height:1260;flip:y" o:connectortype="straight">
-                <v:stroke endarrow="block"/>
-              </v:shape>
-              <v:shape id="_x0000_s1151" type="#_x0000_t32" style="position:absolute;left:4320;top:12594;width:1245;height:675;flip:y" o:connectortype="straight">
-                <v:stroke endarrow="block"/>
-              </v:shape>
-              <v:shape id="_x0000_s1152" type="#_x0000_t32" style="position:absolute;left:4320;top:13269;width:1245;height:15;flip:y" o:connectortype="straight">
-                <v:stroke endarrow="block"/>
-              </v:shape>
-              <v:shape id="_x0000_s1153" type="#_x0000_t32" style="position:absolute;left:4320;top:13299;width:1275;height:690" o:connectortype="straight">
-                <v:stroke endarrow="block"/>
-              </v:shape>
-              <v:shape id="_x0000_s1154" type="#_x0000_t32" style="position:absolute;left:4320;top:13269;width:1245;height:1395" o:connectortype="straight">
-                <v:stroke endarrow="block"/>
-              </v:shape>
-            </v:group>
-            <v:shape id="_x0000_s1160" type="#_x0000_t47" style="position:absolute;left:1440;top:14229;width:1725;height:990" adj="26108,-9469,23103,3927,24442,-11411,26108,-9469">
-              <v:textbox>
-                <w:txbxContent>
-                  <w:p>
-                    <w:pPr>
-                      <w:rPr>
-                        <w:rFonts w:ascii="Times New Roman" w:hAnsi="Times New Roman"/>
-                      </w:rPr>
-                    </w:pPr>
-                    <w:r>
-                      <w:rPr>
-                        <w:rFonts w:ascii="Times New Roman" w:hAnsi="Times New Roman"/>
-                      </w:rPr>
-                      <w:t>Tùy thuộc vào admin hay học sinh</w:t>
-                    </w:r>
-                  </w:p>
-                </w:txbxContent>
-              </v:textbox>
-              <o:callout v:ext="edit" minusx="t"/>
+            <v:shape id="_x0000_s1151" type="#_x0000_t32" style="position:absolute;left:4320;top:12594;width:1245;height:675;flip:y" o:connectortype="straight">
+              <v:stroke endarrow="block"/>
+            </v:shape>
+            <v:shape id="_x0000_s1152" type="#_x0000_t32" style="position:absolute;left:4320;top:13269;width:1245;height:15;flip:y" o:connectortype="straight">
+              <v:stroke endarrow="block"/>
+            </v:shape>
+            <v:shape id="_x0000_s1153" type="#_x0000_t32" style="position:absolute;left:4320;top:13299;width:1275;height:690" o:connectortype="straight">
+              <v:stroke endarrow="block"/>
+            </v:shape>
+            <v:shape id="_x0000_s1154" type="#_x0000_t32" style="position:absolute;left:4320;top:13269;width:1245;height:1395" o:connectortype="straight">
+              <v:stroke endarrow="block"/>
             </v:shape>
           </v:group>
         </w:pict>
@@ -1534,6 +909,76 @@
           <w:lang w:eastAsia="ko-KR"/>
         </w:rPr>
       </w:pPr>
+      <w:r>
+        <w:rPr>
+          <w:noProof/>
+        </w:rPr>
+        <w:pict>
+          <v:shape id="_x0000_s1149" type="#_x0000_t32" style="position:absolute;margin-left:80.25pt;margin-top:21.8pt;width:46.5pt;height:.75pt;z-index:251737088" o:connectortype="straight" o:regroupid="36">
+            <v:stroke startarrow="block" endarrow="block"/>
+          </v:shape>
+        </w:pict>
+      </w:r>
+      <w:r>
+        <w:rPr>
+          <w:noProof/>
+        </w:rPr>
+        <w:pict>
+          <v:rect id="_x0000_s1142" style="position:absolute;margin-left:126.75pt;margin-top:3.85pt;width:59.25pt;height:39pt;z-index:251736064" o:regroupid="36">
+            <v:textbox style="mso-next-textbox:#_x0000_s1142">
+              <w:txbxContent>
+                <w:p>
+                  <w:pPr>
+                    <w:jc w:val="center"/>
+                    <w:rPr>
+                      <w:rFonts w:ascii="Times New Roman" w:hAnsi="Times New Roman"/>
+                      <w:lang w:val="vi-VN"/>
+                    </w:rPr>
+                  </w:pPr>
+                  <w:r>
+                    <w:rPr>
+                      <w:rFonts w:ascii="Times New Roman" w:hAnsi="Times New Roman"/>
+                    </w:rPr>
+                    <w:t>Điều Khiển</w:t>
+                  </w:r>
+                </w:p>
+              </w:txbxContent>
+            </v:textbox>
+          </v:rect>
+        </w:pict>
+      </w:r>
+      <w:r>
+        <w:rPr>
+          <w:noProof/>
+        </w:rPr>
+        <w:pict>
+          <v:rect id="_x0000_s1141" style="position:absolute;margin-left:11.25pt;margin-top:9.1pt;width:69pt;height:27pt;z-index:251735040" o:regroupid="36">
+            <v:textbox style="mso-next-textbox:#_x0000_s1141">
+              <w:txbxContent>
+                <w:p>
+                  <w:pPr>
+                    <w:rPr>
+                      <w:rFonts w:ascii="Times New Roman" w:hAnsi="Times New Roman"/>
+                    </w:rPr>
+                  </w:pPr>
+                  <w:r>
+                    <w:rPr>
+                      <w:rFonts w:ascii="Times New Roman" w:hAnsi="Times New Roman"/>
+                    </w:rPr>
+                    <w:t>Giao Diện</w:t>
+                  </w:r>
+                  <w:r>
+                    <w:rPr>
+                      <w:rFonts w:ascii="Times New Roman" w:hAnsi="Times New Roman"/>
+                    </w:rPr>
+                    <w:t xml:space="preserve"> </w:t>
+                  </w:r>
+                </w:p>
+              </w:txbxContent>
+            </v:textbox>
+          </v:rect>
+        </w:pict>
+      </w:r>
     </w:p>
     <w:p>
       <w:pPr>
@@ -1780,7 +1225,7 @@
         <w:b/>
         <w:noProof/>
       </w:rPr>
-      <w:t>3</w:t>
+      <w:t>2</w:t>
     </w:r>
     <w:r>
       <w:rPr>
@@ -1904,7 +1349,7 @@
         <v:path o:extrusionok="f" gradientshapeok="t" o:connecttype="rect"/>
         <o:lock v:ext="edit" aspectratio="t"/>
       </v:shapetype>
-      <v:shape id="_x0000_i1029" type="#_x0000_t75" style="width:11.25pt;height:11.25pt" o:bullet="t">
+      <v:shape id="_x0000_i1031" type="#_x0000_t75" style="width:11.25pt;height:11.25pt" o:bullet="t">
         <v:imagedata r:id="rId1" o:title="mso47"/>
       </v:shape>
     </w:pict>

</xml_diff>